<commit_message>
Translade to english 0.2
</commit_message>
<xml_diff>
--- a/ProductInventoryManager/02Requirements/Requeriments 0.2.docx
+++ b/ProductInventoryManager/02Requirements/Requeriments 0.2.docx
@@ -121,17 +121,6 @@
           <w:szCs w:val="24"/>
           <w:lang w:val="en-US"/>
         </w:rPr>
-        <w:t xml:space="preserve"> - </w:t>
-      </w:r>
-      <w:bookmarkStart w:id="0" w:name="_GoBack"/>
-      <w:bookmarkEnd w:id="0"/>
-      <w:r>
-        <w:rPr>
-          <w:rFonts w:ascii="Times New Roman" w:hAnsi="Times New Roman" w:cs="Times New Roman"/>
-          <w:sz w:val="24"/>
-          <w:szCs w:val="24"/>
-          <w:lang w:val="en-US"/>
-        </w:rPr>
         <w:t xml:space="preserve"> </w:t>
       </w:r>
       <w:r>
@@ -141,7 +130,16 @@
           <w:szCs w:val="24"/>
           <w:lang w:val="en-US"/>
         </w:rPr>
-        <w:t>IEEE 830</w:t>
+        <w:t>- IEEE</w:t>
+      </w:r>
+      <w:r>
+        <w:rPr>
+          <w:rFonts w:ascii="Times New Roman" w:hAnsi="Times New Roman" w:cs="Times New Roman"/>
+          <w:sz w:val="24"/>
+          <w:szCs w:val="24"/>
+          <w:lang w:val="en-US"/>
+        </w:rPr>
+        <w:t xml:space="preserve"> 830</w:t>
       </w:r>
     </w:p>
     <w:p>
@@ -1219,10 +1217,10 @@
           <w:lang w:val="en-US"/>
         </w:rPr>
       </w:pPr>
-      <w:bookmarkStart w:id="1" w:name="1.1Propósito"/>
-      <w:bookmarkStart w:id="2" w:name="_bookmark1"/>
+      <w:bookmarkStart w:id="0" w:name="1.1Propósito"/>
+      <w:bookmarkStart w:id="1" w:name="_bookmark1"/>
+      <w:bookmarkEnd w:id="0"/>
       <w:bookmarkEnd w:id="1"/>
-      <w:bookmarkEnd w:id="2"/>
       <w:proofErr w:type="spellStart"/>
       <w:r>
         <w:rPr>
@@ -1341,10 +1339,10 @@
           <w:lang w:val="en-US"/>
         </w:rPr>
       </w:pPr>
-      <w:bookmarkStart w:id="3" w:name="1.2Alcance"/>
-      <w:bookmarkStart w:id="4" w:name="_bookmark2"/>
+      <w:bookmarkStart w:id="2" w:name="1.2Alcance"/>
+      <w:bookmarkStart w:id="3" w:name="_bookmark2"/>
+      <w:bookmarkEnd w:id="2"/>
       <w:bookmarkEnd w:id="3"/>
-      <w:bookmarkEnd w:id="4"/>
       <w:r>
         <w:rPr>
           <w:rFonts w:ascii="Times New Roman" w:hAnsi="Times New Roman" w:cs="Times New Roman"/>
@@ -1761,10 +1759,10 @@
           <w:lang w:val="en-US"/>
         </w:rPr>
       </w:pPr>
-      <w:bookmarkStart w:id="5" w:name="1.3Personal_involucrado"/>
-      <w:bookmarkStart w:id="6" w:name="_bookmark3"/>
+      <w:bookmarkStart w:id="4" w:name="1.3Personal_involucrado"/>
+      <w:bookmarkStart w:id="5" w:name="_bookmark3"/>
+      <w:bookmarkEnd w:id="4"/>
       <w:bookmarkEnd w:id="5"/>
-      <w:bookmarkEnd w:id="6"/>
       <w:r>
         <w:rPr>
           <w:rFonts w:ascii="Times New Roman" w:hAnsi="Times New Roman" w:cs="Times New Roman"/>
@@ -4351,10 +4349,10 @@
           <w:lang w:val="en-US"/>
         </w:rPr>
       </w:pPr>
-      <w:bookmarkStart w:id="7" w:name="1.4Definiciones,_acrónimos_y_abreviatura"/>
-      <w:bookmarkStart w:id="8" w:name="_bookmark4"/>
+      <w:bookmarkStart w:id="6" w:name="1.4Definiciones,_acrónimos_y_abreviatura"/>
+      <w:bookmarkStart w:id="7" w:name="_bookmark4"/>
+      <w:bookmarkEnd w:id="6"/>
       <w:bookmarkEnd w:id="7"/>
-      <w:bookmarkEnd w:id="8"/>
       <w:r>
         <w:rPr>
           <w:rFonts w:ascii="Times New Roman" w:hAnsi="Times New Roman" w:cs="Times New Roman"/>
@@ -5061,10 +5059,10 @@
           <w:lang w:val="en-US"/>
         </w:rPr>
       </w:pPr>
-      <w:bookmarkStart w:id="9" w:name="1.5Referencias"/>
-      <w:bookmarkStart w:id="10" w:name="_bookmark5"/>
+      <w:bookmarkStart w:id="8" w:name="1.5Referencias"/>
+      <w:bookmarkStart w:id="9" w:name="_bookmark5"/>
+      <w:bookmarkEnd w:id="8"/>
       <w:bookmarkEnd w:id="9"/>
-      <w:bookmarkEnd w:id="10"/>
       <w:r>
         <w:rPr>
           <w:rFonts w:ascii="Times New Roman" w:hAnsi="Times New Roman" w:cs="Times New Roman"/>
@@ -5584,10 +5582,10 @@
           <w:lang w:val="en-US"/>
         </w:rPr>
       </w:pPr>
-      <w:bookmarkStart w:id="11" w:name="1.6Resumen"/>
-      <w:bookmarkStart w:id="12" w:name="_bookmark6"/>
+      <w:bookmarkStart w:id="10" w:name="1.6Resumen"/>
+      <w:bookmarkStart w:id="11" w:name="_bookmark6"/>
+      <w:bookmarkEnd w:id="10"/>
       <w:bookmarkEnd w:id="11"/>
-      <w:bookmarkEnd w:id="12"/>
       <w:r>
         <w:rPr>
           <w:rFonts w:ascii="Times New Roman" w:hAnsi="Times New Roman" w:cs="Times New Roman"/>
@@ -5816,10 +5814,10 @@
           <w:lang w:val="en-US"/>
         </w:rPr>
       </w:pPr>
-      <w:bookmarkStart w:id="13" w:name="2Descripción_general"/>
-      <w:bookmarkStart w:id="14" w:name="_bookmark7"/>
+      <w:bookmarkStart w:id="12" w:name="2Descripción_general"/>
+      <w:bookmarkStart w:id="13" w:name="_bookmark7"/>
+      <w:bookmarkEnd w:id="12"/>
       <w:bookmarkEnd w:id="13"/>
-      <w:bookmarkEnd w:id="14"/>
       <w:r>
         <w:rPr>
           <w:rFonts w:ascii="Times New Roman" w:hAnsi="Times New Roman" w:cs="Times New Roman"/>
@@ -5862,11 +5860,10 @@
           <w:lang w:val="en-US"/>
         </w:rPr>
       </w:pPr>
-      <w:bookmarkStart w:id="15" w:name="2.1Perspectiva_del_producto"/>
-      <w:bookmarkStart w:id="16" w:name="_bookmark8"/>
+      <w:bookmarkStart w:id="14" w:name="2.1Perspectiva_del_producto"/>
+      <w:bookmarkStart w:id="15" w:name="_bookmark8"/>
+      <w:bookmarkEnd w:id="14"/>
       <w:bookmarkEnd w:id="15"/>
-      <w:bookmarkEnd w:id="16"/>
-      <w:proofErr w:type="spellStart"/>
       <w:r>
         <w:rPr>
           <w:rFonts w:ascii="Times New Roman" w:hAnsi="Times New Roman" w:cs="Times New Roman"/>
@@ -5875,42 +5872,8 @@
           <w:szCs w:val="24"/>
           <w:lang w:val="en-US"/>
         </w:rPr>
-        <w:t>Perspectiva</w:t>
-      </w:r>
-      <w:proofErr w:type="spellEnd"/>
-      <w:r>
-        <w:rPr>
-          <w:rFonts w:ascii="Times New Roman" w:hAnsi="Times New Roman" w:cs="Times New Roman"/>
-          <w:b/>
-          <w:sz w:val="24"/>
-          <w:szCs w:val="24"/>
-          <w:lang w:val="en-US"/>
-        </w:rPr>
-        <w:t xml:space="preserve"> del</w:t>
-      </w:r>
-      <w:r>
-        <w:rPr>
-          <w:rFonts w:ascii="Times New Roman" w:hAnsi="Times New Roman" w:cs="Times New Roman"/>
-          <w:b/>
-          <w:spacing w:val="-1"/>
-          <w:sz w:val="24"/>
-          <w:szCs w:val="24"/>
-          <w:lang w:val="en-US"/>
-        </w:rPr>
-        <w:t xml:space="preserve"> </w:t>
-      </w:r>
-      <w:proofErr w:type="spellStart"/>
-      <w:r>
-        <w:rPr>
-          <w:rFonts w:ascii="Times New Roman" w:hAnsi="Times New Roman" w:cs="Times New Roman"/>
-          <w:b/>
-          <w:sz w:val="24"/>
-          <w:szCs w:val="24"/>
-          <w:lang w:val="en-US"/>
-        </w:rPr>
-        <w:t>producto</w:t>
-      </w:r>
-      <w:proofErr w:type="spellEnd"/>
+        <w:t>Product Perspective</w:t>
+      </w:r>
     </w:p>
     <w:p>
       <w:pPr>
@@ -6870,10 +6833,10 @@
           <w:lang w:val="en-US"/>
         </w:rPr>
       </w:pPr>
-      <w:bookmarkStart w:id="17" w:name="2.2Funcionalidad_del_producto"/>
-      <w:bookmarkStart w:id="18" w:name="_bookmark9"/>
+      <w:bookmarkStart w:id="16" w:name="2.2Funcionalidad_del_producto"/>
+      <w:bookmarkStart w:id="17" w:name="_bookmark9"/>
+      <w:bookmarkEnd w:id="16"/>
       <w:bookmarkEnd w:id="17"/>
-      <w:bookmarkEnd w:id="18"/>
       <w:proofErr w:type="spellStart"/>
       <w:r>
         <w:rPr>
@@ -6930,7 +6893,7 @@
           <w:lang w:val="en-US"/>
         </w:rPr>
         <w:drawing>
-          <wp:anchor distT="0" distB="0" distL="0" distR="0" simplePos="0" relativeHeight="251658752" behindDoc="0" locked="0" layoutInCell="1" allowOverlap="1" wp14:anchorId="31EE8FFA" wp14:editId="28162517">
+          <wp:anchor distT="0" distB="0" distL="0" distR="0" simplePos="0" relativeHeight="251659776" behindDoc="0" locked="0" layoutInCell="1" allowOverlap="1" wp14:anchorId="31EE8FFA" wp14:editId="28162517">
             <wp:simplePos x="0" y="0"/>
             <wp:positionH relativeFrom="page">
               <wp:posOffset>1461769</wp:posOffset>
@@ -7007,11 +6970,10 @@
           <w:lang w:val="en-US"/>
         </w:rPr>
       </w:pPr>
-      <w:bookmarkStart w:id="19" w:name="2.3Características_de_los_usuarios"/>
-      <w:bookmarkStart w:id="20" w:name="_bookmark10"/>
+      <w:bookmarkStart w:id="18" w:name="2.3Características_de_los_usuarios"/>
+      <w:bookmarkStart w:id="19" w:name="_bookmark10"/>
+      <w:bookmarkEnd w:id="18"/>
       <w:bookmarkEnd w:id="19"/>
-      <w:bookmarkEnd w:id="20"/>
-      <w:proofErr w:type="spellStart"/>
       <w:r>
         <w:rPr>
           <w:rFonts w:ascii="Times New Roman" w:hAnsi="Times New Roman" w:cs="Times New Roman"/>
@@ -7020,9 +6982,8 @@
           <w:szCs w:val="24"/>
           <w:lang w:val="en-US"/>
         </w:rPr>
-        <w:t>Características</w:t>
-      </w:r>
-      <w:proofErr w:type="spellEnd"/>
+        <w:t xml:space="preserve">User </w:t>
+      </w:r>
       <w:r>
         <w:rPr>
           <w:rFonts w:ascii="Times New Roman" w:hAnsi="Times New Roman" w:cs="Times New Roman"/>
@@ -7031,43 +6992,8 @@
           <w:szCs w:val="24"/>
           <w:lang w:val="en-US"/>
         </w:rPr>
-        <w:t xml:space="preserve"> de </w:t>
-      </w:r>
-      <w:proofErr w:type="spellStart"/>
-      <w:r>
-        <w:rPr>
-          <w:rFonts w:ascii="Times New Roman" w:hAnsi="Times New Roman" w:cs="Times New Roman"/>
-          <w:b/>
-          <w:sz w:val="24"/>
-          <w:szCs w:val="24"/>
-          <w:lang w:val="en-US"/>
-        </w:rPr>
-        <w:t>los</w:t>
-      </w:r>
-      <w:proofErr w:type="spellEnd"/>
-      <w:r>
-        <w:rPr>
-          <w:rFonts w:ascii="Times New Roman" w:hAnsi="Times New Roman" w:cs="Times New Roman"/>
-          <w:b/>
-          <w:spacing w:val="-1"/>
-          <w:sz w:val="24"/>
-          <w:szCs w:val="24"/>
-          <w:lang w:val="en-US"/>
-        </w:rPr>
-        <w:t xml:space="preserve"> </w:t>
-      </w:r>
-      <w:proofErr w:type="spellStart"/>
-      <w:r>
-        <w:rPr>
-          <w:rFonts w:ascii="Times New Roman" w:hAnsi="Times New Roman" w:cs="Times New Roman"/>
-          <w:b/>
-          <w:sz w:val="24"/>
-          <w:szCs w:val="24"/>
-          <w:lang w:val="en-US"/>
-        </w:rPr>
-        <w:t>usuarios</w:t>
-      </w:r>
-      <w:proofErr w:type="spellEnd"/>
+        <w:t>characteristics</w:t>
+      </w:r>
     </w:p>
     <w:tbl>
       <w:tblPr>
@@ -7114,40 +7040,16 @@
                 <w:lang w:val="en-US"/>
               </w:rPr>
             </w:pPr>
-            <w:proofErr w:type="spellStart"/>
-            <w:r>
-              <w:rPr>
-                <w:rFonts w:ascii="Times New Roman" w:hAnsi="Times New Roman" w:cs="Times New Roman"/>
-                <w:b/>
-                <w:sz w:val="24"/>
-                <w:szCs w:val="24"/>
-                <w:lang w:val="en-US"/>
-              </w:rPr>
-              <w:t>Tipo</w:t>
-            </w:r>
-            <w:proofErr w:type="spellEnd"/>
-            <w:r>
-              <w:rPr>
-                <w:rFonts w:ascii="Times New Roman" w:hAnsi="Times New Roman" w:cs="Times New Roman"/>
-                <w:b/>
-                <w:sz w:val="24"/>
-                <w:szCs w:val="24"/>
-                <w:lang w:val="en-US"/>
-              </w:rPr>
-              <w:t xml:space="preserve"> de </w:t>
-            </w:r>
-            <w:proofErr w:type="spellStart"/>
-            <w:r>
-              <w:rPr>
-                <w:rFonts w:ascii="Times New Roman" w:hAnsi="Times New Roman" w:cs="Times New Roman"/>
-                <w:b/>
-                <w:sz w:val="24"/>
-                <w:szCs w:val="24"/>
-                <w:lang w:val="en-US"/>
-              </w:rPr>
-              <w:t>usuario</w:t>
-            </w:r>
-            <w:proofErr w:type="spellEnd"/>
+            <w:r>
+              <w:rPr>
+                <w:rFonts w:ascii="Times New Roman" w:hAnsi="Times New Roman" w:cs="Times New Roman"/>
+                <w:b/>
+                <w:sz w:val="24"/>
+                <w:szCs w:val="24"/>
+                <w:lang w:val="en-US"/>
+              </w:rPr>
+              <w:t xml:space="preserve">Type of user </w:t>
+            </w:r>
           </w:p>
         </w:tc>
         <w:tc>
@@ -7169,17 +7071,15 @@
                 <w:lang w:val="en-US"/>
               </w:rPr>
             </w:pPr>
-            <w:proofErr w:type="spellStart"/>
-            <w:r>
-              <w:rPr>
-                <w:rFonts w:ascii="Times New Roman" w:hAnsi="Times New Roman" w:cs="Times New Roman"/>
-                <w:sz w:val="24"/>
-                <w:szCs w:val="24"/>
-                <w:lang w:val="en-US"/>
-              </w:rPr>
-              <w:t>Cajero</w:t>
-            </w:r>
-            <w:proofErr w:type="spellEnd"/>
+            <w:r>
+              <w:rPr>
+                <w:rFonts w:ascii="Times New Roman" w:hAnsi="Times New Roman" w:cs="Times New Roman"/>
+                <w:sz w:val="24"/>
+                <w:szCs w:val="24"/>
+                <w:lang w:val="en-US"/>
+              </w:rPr>
+              <w:t xml:space="preserve"> Cashier</w:t>
+            </w:r>
           </w:p>
         </w:tc>
       </w:tr>
@@ -7208,18 +7108,16 @@
                 <w:lang w:val="en-US"/>
               </w:rPr>
             </w:pPr>
-            <w:proofErr w:type="spellStart"/>
-            <w:r>
-              <w:rPr>
-                <w:rFonts w:ascii="Times New Roman" w:hAnsi="Times New Roman" w:cs="Times New Roman"/>
-                <w:b/>
-                <w:sz w:val="24"/>
-                <w:szCs w:val="24"/>
-                <w:lang w:val="en-US"/>
-              </w:rPr>
-              <w:t>Formación</w:t>
-            </w:r>
-            <w:proofErr w:type="spellEnd"/>
+            <w:r>
+              <w:rPr>
+                <w:rFonts w:ascii="Times New Roman" w:hAnsi="Times New Roman" w:cs="Times New Roman"/>
+                <w:b/>
+                <w:sz w:val="24"/>
+                <w:szCs w:val="24"/>
+                <w:lang w:val="en-US"/>
+              </w:rPr>
+              <w:t>Training</w:t>
+            </w:r>
           </w:p>
         </w:tc>
         <w:tc>
@@ -7241,17 +7139,15 @@
                 <w:lang w:val="en-US"/>
               </w:rPr>
             </w:pPr>
-            <w:proofErr w:type="spellStart"/>
-            <w:r>
-              <w:rPr>
-                <w:rFonts w:ascii="Times New Roman" w:hAnsi="Times New Roman" w:cs="Times New Roman"/>
-                <w:sz w:val="24"/>
-                <w:szCs w:val="24"/>
-                <w:lang w:val="en-US"/>
-              </w:rPr>
-              <w:t>Contabilidad</w:t>
-            </w:r>
-            <w:proofErr w:type="spellEnd"/>
+            <w:r>
+              <w:rPr>
+                <w:rFonts w:ascii="Times New Roman" w:hAnsi="Times New Roman" w:cs="Times New Roman"/>
+                <w:sz w:val="24"/>
+                <w:szCs w:val="24"/>
+                <w:lang w:val="en-US"/>
+              </w:rPr>
+              <w:t xml:space="preserve">Accountability </w:t>
+            </w:r>
           </w:p>
         </w:tc>
       </w:tr>
@@ -7280,18 +7176,26 @@
                 <w:lang w:val="en-US"/>
               </w:rPr>
             </w:pPr>
-            <w:proofErr w:type="spellStart"/>
-            <w:r>
-              <w:rPr>
-                <w:rFonts w:ascii="Times New Roman" w:hAnsi="Times New Roman" w:cs="Times New Roman"/>
-                <w:b/>
-                <w:sz w:val="24"/>
-                <w:szCs w:val="24"/>
-                <w:lang w:val="en-US"/>
-              </w:rPr>
-              <w:t>Actividades</w:t>
-            </w:r>
-            <w:proofErr w:type="spellEnd"/>
+            <w:r>
+              <w:rPr>
+                <w:rFonts w:ascii="Times New Roman" w:hAnsi="Times New Roman" w:cs="Times New Roman"/>
+                <w:b/>
+                <w:sz w:val="24"/>
+                <w:szCs w:val="24"/>
+                <w:lang w:val="en-US"/>
+              </w:rPr>
+              <w:t>Activitie</w:t>
+            </w:r>
+            <w:r>
+              <w:rPr>
+                <w:rFonts w:ascii="Times New Roman" w:hAnsi="Times New Roman" w:cs="Times New Roman"/>
+                <w:b/>
+                <w:sz w:val="24"/>
+                <w:szCs w:val="24"/>
+                <w:lang w:val="en-US"/>
+              </w:rPr>
+              <w:t>s</w:t>
+            </w:r>
           </w:p>
         </w:tc>
         <w:tc>
@@ -7320,67 +7224,16 @@
                 <w:szCs w:val="24"/>
                 <w:lang w:val="en-US"/>
               </w:rPr>
-              <w:t xml:space="preserve">Control y </w:t>
-            </w:r>
-            <w:proofErr w:type="spellStart"/>
-            <w:r>
-              <w:rPr>
-                <w:rFonts w:ascii="Times New Roman" w:hAnsi="Times New Roman" w:cs="Times New Roman"/>
-                <w:sz w:val="24"/>
-                <w:szCs w:val="24"/>
-                <w:lang w:val="en-US"/>
-              </w:rPr>
-              <w:t>manejo</w:t>
-            </w:r>
-            <w:proofErr w:type="spellEnd"/>
-            <w:r>
-              <w:rPr>
-                <w:rFonts w:ascii="Times New Roman" w:hAnsi="Times New Roman" w:cs="Times New Roman"/>
-                <w:sz w:val="24"/>
-                <w:szCs w:val="24"/>
-                <w:lang w:val="en-US"/>
-              </w:rPr>
-              <w:t xml:space="preserve"> del </w:t>
-            </w:r>
-            <w:proofErr w:type="spellStart"/>
-            <w:r>
-              <w:rPr>
-                <w:rFonts w:ascii="Times New Roman" w:hAnsi="Times New Roman" w:cs="Times New Roman"/>
-                <w:sz w:val="24"/>
-                <w:szCs w:val="24"/>
-                <w:lang w:val="en-US"/>
-              </w:rPr>
-              <w:t>sistema</w:t>
-            </w:r>
-            <w:proofErr w:type="spellEnd"/>
-            <w:r>
-              <w:rPr>
-                <w:rFonts w:ascii="Times New Roman" w:hAnsi="Times New Roman" w:cs="Times New Roman"/>
-                <w:sz w:val="24"/>
-                <w:szCs w:val="24"/>
-                <w:lang w:val="en-US"/>
-              </w:rPr>
-              <w:t xml:space="preserve"> </w:t>
-            </w:r>
-            <w:proofErr w:type="spellStart"/>
-            <w:r>
-              <w:rPr>
-                <w:rFonts w:ascii="Times New Roman" w:hAnsi="Times New Roman" w:cs="Times New Roman"/>
-                <w:sz w:val="24"/>
-                <w:szCs w:val="24"/>
-                <w:lang w:val="en-US"/>
-              </w:rPr>
-              <w:t>en</w:t>
-            </w:r>
-            <w:proofErr w:type="spellEnd"/>
-            <w:r>
-              <w:rPr>
-                <w:rFonts w:ascii="Times New Roman" w:hAnsi="Times New Roman" w:cs="Times New Roman"/>
-                <w:sz w:val="24"/>
-                <w:szCs w:val="24"/>
-                <w:lang w:val="en-US"/>
-              </w:rPr>
-              <w:t xml:space="preserve"> general</w:t>
+              <w:t xml:space="preserve">Control </w:t>
+            </w:r>
+            <w:r>
+              <w:rPr>
+                <w:rFonts w:ascii="Times New Roman" w:hAnsi="Times New Roman" w:cs="Times New Roman"/>
+                <w:sz w:val="24"/>
+                <w:szCs w:val="24"/>
+                <w:lang w:val="en-US"/>
+              </w:rPr>
+              <w:t>and manage the system in general</w:t>
             </w:r>
           </w:p>
         </w:tc>
@@ -7401,55 +7254,6 @@
           <w:cols w:space="720"/>
         </w:sectPr>
       </w:pPr>
-    </w:p>
-    <w:p>
-      <w:pPr>
-        <w:pStyle w:val="Textoindependiente"/>
-        <w:rPr>
-          <w:rFonts w:ascii="Times New Roman" w:hAnsi="Times New Roman" w:cs="Times New Roman"/>
-          <w:b/>
-          <w:sz w:val="24"/>
-          <w:szCs w:val="24"/>
-          <w:lang w:val="en-US"/>
-        </w:rPr>
-      </w:pPr>
-    </w:p>
-    <w:p>
-      <w:pPr>
-        <w:pStyle w:val="Textoindependiente"/>
-        <w:spacing w:before="10"/>
-        <w:rPr>
-          <w:rFonts w:ascii="Times New Roman" w:hAnsi="Times New Roman" w:cs="Times New Roman"/>
-          <w:b/>
-          <w:sz w:val="24"/>
-          <w:szCs w:val="24"/>
-          <w:lang w:val="en-US"/>
-        </w:rPr>
-      </w:pPr>
-    </w:p>
-    <w:p>
-      <w:pPr>
-        <w:spacing w:before="94"/>
-        <w:ind w:left="224"/>
-        <w:rPr>
-          <w:rFonts w:ascii="Times New Roman" w:hAnsi="Times New Roman" w:cs="Times New Roman"/>
-          <w:i/>
-          <w:sz w:val="24"/>
-          <w:szCs w:val="24"/>
-          <w:lang w:val="en-US"/>
-        </w:rPr>
-      </w:pPr>
-      <w:r>
-        <w:rPr>
-          <w:rFonts w:ascii="Times New Roman" w:hAnsi="Times New Roman" w:cs="Times New Roman"/>
-          <w:i/>
-          <w:color w:val="FF0000"/>
-          <w:sz w:val="24"/>
-          <w:szCs w:val="24"/>
-          <w:lang w:val="en-US"/>
-        </w:rPr>
-        <w:t>.</w:t>
-      </w:r>
     </w:p>
     <w:p>
       <w:pPr>
@@ -7471,11 +7275,10 @@
           <w:lang w:val="en-US"/>
         </w:rPr>
       </w:pPr>
-      <w:bookmarkStart w:id="21" w:name="2.4Restricciones"/>
-      <w:bookmarkStart w:id="22" w:name="_bookmark11"/>
+      <w:bookmarkStart w:id="20" w:name="2.4Restricciones"/>
+      <w:bookmarkStart w:id="21" w:name="_bookmark11"/>
+      <w:bookmarkEnd w:id="20"/>
       <w:bookmarkEnd w:id="21"/>
-      <w:bookmarkEnd w:id="22"/>
-      <w:proofErr w:type="spellStart"/>
       <w:r>
         <w:rPr>
           <w:rFonts w:ascii="Times New Roman" w:hAnsi="Times New Roman" w:cs="Times New Roman"/>
@@ -7484,9 +7287,19 @@
           <w:szCs w:val="24"/>
           <w:lang w:val="en-US"/>
         </w:rPr>
-        <w:t>Restricciones</w:t>
-      </w:r>
-      <w:proofErr w:type="spellEnd"/>
+        <w:lastRenderedPageBreak/>
+        <w:t>Restric</w:t>
+      </w:r>
+      <w:r>
+        <w:rPr>
+          <w:rFonts w:ascii="Times New Roman" w:hAnsi="Times New Roman" w:cs="Times New Roman"/>
+          <w:b/>
+          <w:sz w:val="24"/>
+          <w:szCs w:val="24"/>
+          <w:lang w:val="en-US"/>
+        </w:rPr>
+        <w:t>tions</w:t>
+      </w:r>
     </w:p>
     <w:p>
       <w:pPr>
@@ -7508,92 +7321,27 @@
           <w:lang w:val="en-US"/>
         </w:rPr>
       </w:pPr>
-      <w:proofErr w:type="spellStart"/>
-      <w:r>
-        <w:rPr>
-          <w:rFonts w:ascii="Times New Roman" w:hAnsi="Times New Roman" w:cs="Times New Roman"/>
-          <w:sz w:val="24"/>
-          <w:szCs w:val="24"/>
-          <w:lang w:val="en-US"/>
-        </w:rPr>
-        <w:t>Lenguajes</w:t>
-      </w:r>
-      <w:proofErr w:type="spellEnd"/>
-      <w:r>
-        <w:rPr>
-          <w:rFonts w:ascii="Times New Roman" w:hAnsi="Times New Roman" w:cs="Times New Roman"/>
-          <w:sz w:val="24"/>
-          <w:szCs w:val="24"/>
-          <w:lang w:val="en-US"/>
-        </w:rPr>
-        <w:t xml:space="preserve"> y </w:t>
-      </w:r>
-      <w:proofErr w:type="spellStart"/>
-      <w:r>
-        <w:rPr>
-          <w:rFonts w:ascii="Times New Roman" w:hAnsi="Times New Roman" w:cs="Times New Roman"/>
-          <w:sz w:val="24"/>
-          <w:szCs w:val="24"/>
-          <w:lang w:val="en-US"/>
-        </w:rPr>
-        <w:t>tecnologías</w:t>
-      </w:r>
-      <w:proofErr w:type="spellEnd"/>
-      <w:r>
-        <w:rPr>
-          <w:rFonts w:ascii="Times New Roman" w:hAnsi="Times New Roman" w:cs="Times New Roman"/>
-          <w:sz w:val="24"/>
-          <w:szCs w:val="24"/>
-          <w:lang w:val="en-US"/>
-        </w:rPr>
-        <w:t xml:space="preserve"> </w:t>
-      </w:r>
-      <w:proofErr w:type="spellStart"/>
-      <w:r>
-        <w:rPr>
-          <w:rFonts w:ascii="Times New Roman" w:hAnsi="Times New Roman" w:cs="Times New Roman"/>
-          <w:sz w:val="24"/>
-          <w:szCs w:val="24"/>
-          <w:lang w:val="en-US"/>
-        </w:rPr>
-        <w:t>en</w:t>
-      </w:r>
-      <w:proofErr w:type="spellEnd"/>
-      <w:r>
-        <w:rPr>
-          <w:rFonts w:ascii="Times New Roman" w:hAnsi="Times New Roman" w:cs="Times New Roman"/>
-          <w:sz w:val="24"/>
-          <w:szCs w:val="24"/>
-          <w:lang w:val="en-US"/>
-        </w:rPr>
-        <w:t xml:space="preserve"> </w:t>
-      </w:r>
-      <w:proofErr w:type="spellStart"/>
-      <w:proofErr w:type="gramStart"/>
-      <w:r>
-        <w:rPr>
-          <w:rFonts w:ascii="Times New Roman" w:hAnsi="Times New Roman" w:cs="Times New Roman"/>
-          <w:sz w:val="24"/>
-          <w:szCs w:val="24"/>
-          <w:lang w:val="en-US"/>
-        </w:rPr>
-        <w:t>uso</w:t>
-      </w:r>
-      <w:proofErr w:type="spellEnd"/>
-      <w:proofErr w:type="gramEnd"/>
-      <w:r>
-        <w:rPr>
-          <w:rFonts w:ascii="Times New Roman" w:hAnsi="Times New Roman" w:cs="Times New Roman"/>
-          <w:sz w:val="24"/>
-          <w:szCs w:val="24"/>
-          <w:lang w:val="en-US"/>
-        </w:rPr>
-        <w:t>: HTML,</w:t>
-      </w:r>
-      <w:r>
-        <w:rPr>
-          <w:rFonts w:ascii="Times New Roman" w:hAnsi="Times New Roman" w:cs="Times New Roman"/>
-          <w:spacing w:val="-3"/>
+      <w:r>
+        <w:rPr>
+          <w:rFonts w:ascii="Times New Roman" w:hAnsi="Times New Roman" w:cs="Times New Roman"/>
+          <w:sz w:val="24"/>
+          <w:szCs w:val="24"/>
+          <w:lang w:val="en-US"/>
+        </w:rPr>
+        <w:t>Languages and technologies that is used</w:t>
+      </w:r>
+      <w:r>
+        <w:rPr>
+          <w:rFonts w:ascii="Times New Roman" w:hAnsi="Times New Roman" w:cs="Times New Roman"/>
+          <w:sz w:val="24"/>
+          <w:szCs w:val="24"/>
+          <w:lang w:val="en-US"/>
+        </w:rPr>
+        <w:t>:</w:t>
+      </w:r>
+      <w:r>
+        <w:rPr>
+          <w:rFonts w:ascii="Times New Roman" w:hAnsi="Times New Roman" w:cs="Times New Roman"/>
           <w:sz w:val="24"/>
           <w:szCs w:val="24"/>
           <w:lang w:val="en-US"/>
@@ -7637,148 +7385,7 @@
           <w:szCs w:val="24"/>
           <w:lang w:val="en-US"/>
         </w:rPr>
-        <w:t xml:space="preserve">El </w:t>
-      </w:r>
-      <w:proofErr w:type="spellStart"/>
-      <w:r>
-        <w:rPr>
-          <w:rFonts w:ascii="Times New Roman" w:hAnsi="Times New Roman" w:cs="Times New Roman"/>
-          <w:sz w:val="24"/>
-          <w:szCs w:val="24"/>
-          <w:lang w:val="en-US"/>
-        </w:rPr>
-        <w:t>sistema</w:t>
-      </w:r>
-      <w:proofErr w:type="spellEnd"/>
-      <w:r>
-        <w:rPr>
-          <w:rFonts w:ascii="Times New Roman" w:hAnsi="Times New Roman" w:cs="Times New Roman"/>
-          <w:sz w:val="24"/>
-          <w:szCs w:val="24"/>
-          <w:lang w:val="en-US"/>
-        </w:rPr>
-        <w:t xml:space="preserve"> </w:t>
-      </w:r>
-      <w:proofErr w:type="spellStart"/>
-      <w:r>
-        <w:rPr>
-          <w:rFonts w:ascii="Times New Roman" w:hAnsi="Times New Roman" w:cs="Times New Roman"/>
-          <w:sz w:val="24"/>
-          <w:szCs w:val="24"/>
-          <w:lang w:val="en-US"/>
-        </w:rPr>
-        <w:t>debe</w:t>
-      </w:r>
-      <w:proofErr w:type="spellEnd"/>
-      <w:r>
-        <w:rPr>
-          <w:rFonts w:ascii="Times New Roman" w:hAnsi="Times New Roman" w:cs="Times New Roman"/>
-          <w:sz w:val="24"/>
-          <w:szCs w:val="24"/>
-          <w:lang w:val="en-US"/>
-        </w:rPr>
-        <w:t xml:space="preserve"> </w:t>
-      </w:r>
-      <w:proofErr w:type="spellStart"/>
-      <w:r>
-        <w:rPr>
-          <w:rFonts w:ascii="Times New Roman" w:hAnsi="Times New Roman" w:cs="Times New Roman"/>
-          <w:sz w:val="24"/>
-          <w:szCs w:val="24"/>
-          <w:lang w:val="en-US"/>
-        </w:rPr>
-        <w:t>ser</w:t>
-      </w:r>
-      <w:proofErr w:type="spellEnd"/>
-      <w:r>
-        <w:rPr>
-          <w:rFonts w:ascii="Times New Roman" w:hAnsi="Times New Roman" w:cs="Times New Roman"/>
-          <w:sz w:val="24"/>
-          <w:szCs w:val="24"/>
-          <w:lang w:val="en-US"/>
-        </w:rPr>
-        <w:t xml:space="preserve"> </w:t>
-      </w:r>
-      <w:proofErr w:type="spellStart"/>
-      <w:r>
-        <w:rPr>
-          <w:rFonts w:ascii="Times New Roman" w:hAnsi="Times New Roman" w:cs="Times New Roman"/>
-          <w:sz w:val="24"/>
-          <w:szCs w:val="24"/>
-          <w:lang w:val="en-US"/>
-        </w:rPr>
-        <w:t>capaz</w:t>
-      </w:r>
-      <w:proofErr w:type="spellEnd"/>
-      <w:r>
-        <w:rPr>
-          <w:rFonts w:ascii="Times New Roman" w:hAnsi="Times New Roman" w:cs="Times New Roman"/>
-          <w:sz w:val="24"/>
-          <w:szCs w:val="24"/>
-          <w:lang w:val="en-US"/>
-        </w:rPr>
-        <w:t xml:space="preserve"> de </w:t>
-      </w:r>
-      <w:proofErr w:type="spellStart"/>
-      <w:r>
-        <w:rPr>
-          <w:rFonts w:ascii="Times New Roman" w:hAnsi="Times New Roman" w:cs="Times New Roman"/>
-          <w:sz w:val="24"/>
-          <w:szCs w:val="24"/>
-          <w:lang w:val="en-US"/>
-        </w:rPr>
-        <w:t>atender</w:t>
-      </w:r>
-      <w:proofErr w:type="spellEnd"/>
-      <w:r>
-        <w:rPr>
-          <w:rFonts w:ascii="Times New Roman" w:hAnsi="Times New Roman" w:cs="Times New Roman"/>
-          <w:sz w:val="24"/>
-          <w:szCs w:val="24"/>
-          <w:lang w:val="en-US"/>
-        </w:rPr>
-        <w:t xml:space="preserve"> </w:t>
-      </w:r>
-      <w:proofErr w:type="spellStart"/>
-      <w:r>
-        <w:rPr>
-          <w:rFonts w:ascii="Times New Roman" w:hAnsi="Times New Roman" w:cs="Times New Roman"/>
-          <w:sz w:val="24"/>
-          <w:szCs w:val="24"/>
-          <w:lang w:val="en-US"/>
-        </w:rPr>
-        <w:t>consultas</w:t>
-      </w:r>
-      <w:proofErr w:type="spellEnd"/>
-      <w:r>
-        <w:rPr>
-          <w:rFonts w:ascii="Times New Roman" w:hAnsi="Times New Roman" w:cs="Times New Roman"/>
-          <w:spacing w:val="-13"/>
-          <w:sz w:val="24"/>
-          <w:szCs w:val="24"/>
-          <w:lang w:val="en-US"/>
-        </w:rPr>
-        <w:t xml:space="preserve"> </w:t>
-      </w:r>
-      <w:proofErr w:type="spellStart"/>
-      <w:r>
-        <w:rPr>
-          <w:rFonts w:ascii="Times New Roman" w:hAnsi="Times New Roman" w:cs="Times New Roman"/>
-          <w:sz w:val="24"/>
-          <w:szCs w:val="24"/>
-          <w:lang w:val="en-US"/>
-        </w:rPr>
-        <w:t>concurrentemente</w:t>
-      </w:r>
-      <w:proofErr w:type="spellEnd"/>
-      <w:r>
-        <w:rPr>
-          <w:rFonts w:ascii="Times New Roman" w:hAnsi="Times New Roman" w:cs="Times New Roman"/>
-          <w:sz w:val="24"/>
-          <w:szCs w:val="24"/>
-          <w:lang w:val="en-US"/>
-        </w:rPr>
-        <w:t>.</w:t>
+        <w:t>The system has to run quickly.</w:t>
       </w:r>
     </w:p>
     <w:p>
@@ -7808,39 +7415,8 @@
           <w:szCs w:val="24"/>
           <w:lang w:val="en-US"/>
         </w:rPr>
-        <w:t xml:space="preserve">El </w:t>
-      </w:r>
-      <w:proofErr w:type="spellStart"/>
-      <w:r>
-        <w:rPr>
-          <w:rFonts w:ascii="Times New Roman" w:hAnsi="Times New Roman" w:cs="Times New Roman"/>
-          <w:sz w:val="24"/>
-          <w:szCs w:val="24"/>
-          <w:lang w:val="en-US"/>
-        </w:rPr>
-        <w:t>sistema</w:t>
-      </w:r>
-      <w:proofErr w:type="spellEnd"/>
-      <w:r>
-        <w:rPr>
-          <w:rFonts w:ascii="Times New Roman" w:hAnsi="Times New Roman" w:cs="Times New Roman"/>
-          <w:sz w:val="24"/>
-          <w:szCs w:val="24"/>
-          <w:lang w:val="en-US"/>
-        </w:rPr>
-        <w:t xml:space="preserve"> se </w:t>
-      </w:r>
-      <w:proofErr w:type="spellStart"/>
-      <w:r>
-        <w:rPr>
-          <w:rFonts w:ascii="Times New Roman" w:hAnsi="Times New Roman" w:cs="Times New Roman"/>
-          <w:sz w:val="24"/>
-          <w:szCs w:val="24"/>
-          <w:lang w:val="en-US"/>
-        </w:rPr>
-        <w:t>diseñará</w:t>
-      </w:r>
-      <w:proofErr w:type="spellEnd"/>
+        <w:t>The system</w:t>
+      </w:r>
       <w:r>
         <w:rPr>
           <w:rFonts w:ascii="Times New Roman" w:hAnsi="Times New Roman" w:cs="Times New Roman"/>
@@ -7850,98 +7426,15 @@
         </w:rPr>
         <w:t xml:space="preserve"> </w:t>
       </w:r>
-      <w:proofErr w:type="spellStart"/>
-      <w:r>
-        <w:rPr>
-          <w:rFonts w:ascii="Times New Roman" w:hAnsi="Times New Roman" w:cs="Times New Roman"/>
-          <w:sz w:val="24"/>
-          <w:szCs w:val="24"/>
-          <w:lang w:val="en-US"/>
-        </w:rPr>
-        <w:t>según</w:t>
-      </w:r>
-      <w:proofErr w:type="spellEnd"/>
-      <w:r>
-        <w:rPr>
-          <w:rFonts w:ascii="Times New Roman" w:hAnsi="Times New Roman" w:cs="Times New Roman"/>
-          <w:sz w:val="24"/>
-          <w:szCs w:val="24"/>
-          <w:lang w:val="en-US"/>
-        </w:rPr>
-        <w:t xml:space="preserve"> </w:t>
-      </w:r>
-      <w:proofErr w:type="gramStart"/>
-      <w:r>
-        <w:rPr>
-          <w:rFonts w:ascii="Times New Roman" w:hAnsi="Times New Roman" w:cs="Times New Roman"/>
-          <w:sz w:val="24"/>
-          <w:szCs w:val="24"/>
-          <w:lang w:val="en-US"/>
-        </w:rPr>
-        <w:t>un</w:t>
-      </w:r>
-      <w:proofErr w:type="gramEnd"/>
-      <w:r>
-        <w:rPr>
-          <w:rFonts w:ascii="Times New Roman" w:hAnsi="Times New Roman" w:cs="Times New Roman"/>
-          <w:sz w:val="24"/>
-          <w:szCs w:val="24"/>
-          <w:lang w:val="en-US"/>
-        </w:rPr>
-        <w:t xml:space="preserve"> </w:t>
-      </w:r>
-      <w:proofErr w:type="spellStart"/>
-      <w:r>
-        <w:rPr>
-          <w:rFonts w:ascii="Times New Roman" w:hAnsi="Times New Roman" w:cs="Times New Roman"/>
-          <w:sz w:val="24"/>
-          <w:szCs w:val="24"/>
-          <w:lang w:val="en-US"/>
-        </w:rPr>
-        <w:t>modelo</w:t>
-      </w:r>
-      <w:proofErr w:type="spellEnd"/>
-      <w:r>
-        <w:rPr>
-          <w:rFonts w:ascii="Times New Roman" w:hAnsi="Times New Roman" w:cs="Times New Roman"/>
-          <w:spacing w:val="-5"/>
-          <w:sz w:val="24"/>
-          <w:szCs w:val="24"/>
-          <w:lang w:val="en-US"/>
-        </w:rPr>
-        <w:t xml:space="preserve"> </w:t>
-      </w:r>
-      <w:proofErr w:type="spellStart"/>
-      <w:r>
-        <w:rPr>
-          <w:rFonts w:ascii="Times New Roman" w:hAnsi="Times New Roman" w:cs="Times New Roman"/>
-          <w:sz w:val="24"/>
-          <w:szCs w:val="24"/>
-          <w:lang w:val="en-US"/>
-        </w:rPr>
-        <w:t>cliente</w:t>
-      </w:r>
-      <w:proofErr w:type="spellEnd"/>
-      <w:r>
-        <w:rPr>
-          <w:rFonts w:ascii="Times New Roman" w:hAnsi="Times New Roman" w:cs="Times New Roman"/>
-          <w:sz w:val="24"/>
-          <w:szCs w:val="24"/>
-          <w:lang w:val="en-US"/>
-        </w:rPr>
-        <w:t>/</w:t>
-      </w:r>
-      <w:proofErr w:type="spellStart"/>
-      <w:r>
-        <w:rPr>
-          <w:rFonts w:ascii="Times New Roman" w:hAnsi="Times New Roman" w:cs="Times New Roman"/>
-          <w:sz w:val="24"/>
-          <w:szCs w:val="24"/>
-          <w:lang w:val="en-US"/>
-        </w:rPr>
-        <w:t>sistema</w:t>
-      </w:r>
-      <w:proofErr w:type="spellEnd"/>
+      <w:r>
+        <w:rPr>
+          <w:rFonts w:ascii="Times New Roman" w:hAnsi="Times New Roman" w:cs="Times New Roman"/>
+          <w:sz w:val="24"/>
+          <w:szCs w:val="24"/>
+          <w:lang w:val="en-US"/>
+        </w:rPr>
+        <w:t>will be built as the client wants</w:t>
+      </w:r>
       <w:r>
         <w:rPr>
           <w:rFonts w:ascii="Times New Roman" w:hAnsi="Times New Roman" w:cs="Times New Roman"/>
@@ -7979,256 +7472,7 @@
           <w:szCs w:val="24"/>
           <w:lang w:val="en-US"/>
         </w:rPr>
-        <w:t xml:space="preserve">El </w:t>
-      </w:r>
-      <w:proofErr w:type="spellStart"/>
-      <w:r>
-        <w:rPr>
-          <w:rFonts w:ascii="Times New Roman" w:hAnsi="Times New Roman" w:cs="Times New Roman"/>
-          <w:sz w:val="24"/>
-          <w:szCs w:val="24"/>
-          <w:lang w:val="en-US"/>
-        </w:rPr>
-        <w:t>sistema</w:t>
-      </w:r>
-      <w:proofErr w:type="spellEnd"/>
-      <w:r>
-        <w:rPr>
-          <w:rFonts w:ascii="Times New Roman" w:hAnsi="Times New Roman" w:cs="Times New Roman"/>
-          <w:sz w:val="24"/>
-          <w:szCs w:val="24"/>
-          <w:lang w:val="en-US"/>
-        </w:rPr>
-        <w:t xml:space="preserve"> </w:t>
-      </w:r>
-      <w:proofErr w:type="spellStart"/>
-      <w:r>
-        <w:rPr>
-          <w:rFonts w:ascii="Times New Roman" w:hAnsi="Times New Roman" w:cs="Times New Roman"/>
-          <w:sz w:val="24"/>
-          <w:szCs w:val="24"/>
-          <w:lang w:val="en-US"/>
-        </w:rPr>
-        <w:t>deberá</w:t>
-      </w:r>
-      <w:proofErr w:type="spellEnd"/>
-      <w:r>
-        <w:rPr>
-          <w:rFonts w:ascii="Times New Roman" w:hAnsi="Times New Roman" w:cs="Times New Roman"/>
-          <w:sz w:val="24"/>
-          <w:szCs w:val="24"/>
-          <w:lang w:val="en-US"/>
-        </w:rPr>
-        <w:t xml:space="preserve"> </w:t>
-      </w:r>
-      <w:proofErr w:type="spellStart"/>
-      <w:r>
-        <w:rPr>
-          <w:rFonts w:ascii="Times New Roman" w:hAnsi="Times New Roman" w:cs="Times New Roman"/>
-          <w:sz w:val="24"/>
-          <w:szCs w:val="24"/>
-          <w:lang w:val="en-US"/>
-        </w:rPr>
-        <w:t>tener</w:t>
-      </w:r>
-      <w:proofErr w:type="spellEnd"/>
-      <w:r>
-        <w:rPr>
-          <w:rFonts w:ascii="Times New Roman" w:hAnsi="Times New Roman" w:cs="Times New Roman"/>
-          <w:sz w:val="24"/>
-          <w:szCs w:val="24"/>
-          <w:lang w:val="en-US"/>
-        </w:rPr>
-        <w:t xml:space="preserve"> </w:t>
-      </w:r>
-      <w:proofErr w:type="gramStart"/>
-      <w:r>
-        <w:rPr>
-          <w:rFonts w:ascii="Times New Roman" w:hAnsi="Times New Roman" w:cs="Times New Roman"/>
-          <w:sz w:val="24"/>
-          <w:szCs w:val="24"/>
-          <w:lang w:val="en-US"/>
-        </w:rPr>
-        <w:t>un</w:t>
-      </w:r>
-      <w:proofErr w:type="gramEnd"/>
-      <w:r>
-        <w:rPr>
-          <w:rFonts w:ascii="Times New Roman" w:hAnsi="Times New Roman" w:cs="Times New Roman"/>
-          <w:sz w:val="24"/>
-          <w:szCs w:val="24"/>
-          <w:lang w:val="en-US"/>
-        </w:rPr>
-        <w:t xml:space="preserve"> </w:t>
-      </w:r>
-      <w:proofErr w:type="spellStart"/>
-      <w:r>
-        <w:rPr>
-          <w:rFonts w:ascii="Times New Roman" w:hAnsi="Times New Roman" w:cs="Times New Roman"/>
-          <w:sz w:val="24"/>
-          <w:szCs w:val="24"/>
-          <w:lang w:val="en-US"/>
-        </w:rPr>
-        <w:t>diseño</w:t>
-      </w:r>
-      <w:proofErr w:type="spellEnd"/>
-      <w:r>
-        <w:rPr>
-          <w:rFonts w:ascii="Times New Roman" w:hAnsi="Times New Roman" w:cs="Times New Roman"/>
-          <w:sz w:val="24"/>
-          <w:szCs w:val="24"/>
-          <w:lang w:val="en-US"/>
-        </w:rPr>
-        <w:t xml:space="preserve"> e </w:t>
-      </w:r>
-      <w:proofErr w:type="spellStart"/>
-      <w:r>
-        <w:rPr>
-          <w:rFonts w:ascii="Times New Roman" w:hAnsi="Times New Roman" w:cs="Times New Roman"/>
-          <w:sz w:val="24"/>
-          <w:szCs w:val="24"/>
-          <w:lang w:val="en-US"/>
-        </w:rPr>
-        <w:t>implementación</w:t>
-      </w:r>
-      <w:proofErr w:type="spellEnd"/>
-      <w:r>
-        <w:rPr>
-          <w:rFonts w:ascii="Times New Roman" w:hAnsi="Times New Roman" w:cs="Times New Roman"/>
-          <w:sz w:val="24"/>
-          <w:szCs w:val="24"/>
-          <w:lang w:val="en-US"/>
-        </w:rPr>
-        <w:t xml:space="preserve"> </w:t>
-      </w:r>
-      <w:proofErr w:type="spellStart"/>
-      <w:r>
-        <w:rPr>
-          <w:rFonts w:ascii="Times New Roman" w:hAnsi="Times New Roman" w:cs="Times New Roman"/>
-          <w:sz w:val="24"/>
-          <w:szCs w:val="24"/>
-          <w:lang w:val="en-US"/>
-        </w:rPr>
-        <w:t>sencilla</w:t>
-      </w:r>
-      <w:proofErr w:type="spellEnd"/>
-      <w:r>
-        <w:rPr>
-          <w:rFonts w:ascii="Times New Roman" w:hAnsi="Times New Roman" w:cs="Times New Roman"/>
-          <w:sz w:val="24"/>
-          <w:szCs w:val="24"/>
-          <w:lang w:val="en-US"/>
-        </w:rPr>
-        <w:t xml:space="preserve">, </w:t>
-      </w:r>
-      <w:proofErr w:type="spellStart"/>
-      <w:r>
-        <w:rPr>
-          <w:rFonts w:ascii="Times New Roman" w:hAnsi="Times New Roman" w:cs="Times New Roman"/>
-          <w:sz w:val="24"/>
-          <w:szCs w:val="24"/>
-          <w:lang w:val="en-US"/>
-        </w:rPr>
-        <w:t>independiente</w:t>
-      </w:r>
-      <w:proofErr w:type="spellEnd"/>
-      <w:r>
-        <w:rPr>
-          <w:rFonts w:ascii="Times New Roman" w:hAnsi="Times New Roman" w:cs="Times New Roman"/>
-          <w:sz w:val="24"/>
-          <w:szCs w:val="24"/>
-          <w:lang w:val="en-US"/>
-        </w:rPr>
-        <w:t xml:space="preserve"> de</w:t>
-      </w:r>
-      <w:r>
-        <w:rPr>
-          <w:rFonts w:ascii="Times New Roman" w:hAnsi="Times New Roman" w:cs="Times New Roman"/>
-          <w:spacing w:val="-40"/>
-          <w:sz w:val="24"/>
-          <w:szCs w:val="24"/>
-          <w:lang w:val="en-US"/>
-        </w:rPr>
-        <w:t xml:space="preserve"> </w:t>
-      </w:r>
-      <w:r>
-        <w:rPr>
-          <w:rFonts w:ascii="Times New Roman" w:hAnsi="Times New Roman" w:cs="Times New Roman"/>
-          <w:sz w:val="24"/>
-          <w:szCs w:val="24"/>
-          <w:lang w:val="en-US"/>
-        </w:rPr>
-        <w:t xml:space="preserve">la </w:t>
-      </w:r>
-      <w:proofErr w:type="spellStart"/>
-      <w:r>
-        <w:rPr>
-          <w:rFonts w:ascii="Times New Roman" w:hAnsi="Times New Roman" w:cs="Times New Roman"/>
-          <w:sz w:val="24"/>
-          <w:szCs w:val="24"/>
-          <w:lang w:val="en-US"/>
-        </w:rPr>
-        <w:t>plataforma</w:t>
-      </w:r>
-      <w:proofErr w:type="spellEnd"/>
-      <w:r>
-        <w:rPr>
-          <w:rFonts w:ascii="Times New Roman" w:hAnsi="Times New Roman" w:cs="Times New Roman"/>
-          <w:sz w:val="24"/>
-          <w:szCs w:val="24"/>
-          <w:lang w:val="en-US"/>
-        </w:rPr>
-        <w:t xml:space="preserve"> o del </w:t>
-      </w:r>
-      <w:proofErr w:type="spellStart"/>
-      <w:r>
-        <w:rPr>
-          <w:rFonts w:ascii="Times New Roman" w:hAnsi="Times New Roman" w:cs="Times New Roman"/>
-          <w:sz w:val="24"/>
-          <w:szCs w:val="24"/>
-          <w:lang w:val="en-US"/>
-        </w:rPr>
-        <w:t>lenguaje</w:t>
-      </w:r>
-      <w:proofErr w:type="spellEnd"/>
-      <w:r>
-        <w:rPr>
-          <w:rFonts w:ascii="Times New Roman" w:hAnsi="Times New Roman" w:cs="Times New Roman"/>
-          <w:sz w:val="24"/>
-          <w:szCs w:val="24"/>
-          <w:lang w:val="en-US"/>
-        </w:rPr>
-        <w:t xml:space="preserve"> de</w:t>
-      </w:r>
-      <w:r>
-        <w:rPr>
-          <w:rFonts w:ascii="Times New Roman" w:hAnsi="Times New Roman" w:cs="Times New Roman"/>
-          <w:spacing w:val="-4"/>
-          <w:sz w:val="24"/>
-          <w:szCs w:val="24"/>
-          <w:lang w:val="en-US"/>
-        </w:rPr>
-        <w:t xml:space="preserve"> </w:t>
-      </w:r>
-      <w:proofErr w:type="spellStart"/>
-      <w:r>
-        <w:rPr>
-          <w:rFonts w:ascii="Times New Roman" w:hAnsi="Times New Roman" w:cs="Times New Roman"/>
-          <w:sz w:val="24"/>
-          <w:szCs w:val="24"/>
-          <w:lang w:val="en-US"/>
-        </w:rPr>
-        <w:t>programación</w:t>
-      </w:r>
-      <w:proofErr w:type="spellEnd"/>
-      <w:r>
-        <w:rPr>
-          <w:rFonts w:ascii="Times New Roman" w:hAnsi="Times New Roman" w:cs="Times New Roman"/>
-          <w:sz w:val="24"/>
-          <w:szCs w:val="24"/>
-          <w:lang w:val="en-US"/>
-        </w:rPr>
-        <w:t>.</w:t>
+        <w:t>The system has to be simple.</w:t>
       </w:r>
     </w:p>
     <w:p>
@@ -8275,11 +7519,10 @@
           <w:lang w:val="en-US"/>
         </w:rPr>
       </w:pPr>
-      <w:bookmarkStart w:id="23" w:name="2.5Suposiciones_y_dependencias"/>
-      <w:bookmarkStart w:id="24" w:name="_bookmark12"/>
+      <w:bookmarkStart w:id="22" w:name="2.5Suposiciones_y_dependencias"/>
+      <w:bookmarkStart w:id="23" w:name="_bookmark12"/>
+      <w:bookmarkEnd w:id="22"/>
       <w:bookmarkEnd w:id="23"/>
-      <w:bookmarkEnd w:id="24"/>
-      <w:proofErr w:type="spellStart"/>
       <w:r>
         <w:rPr>
           <w:rFonts w:ascii="Times New Roman" w:hAnsi="Times New Roman" w:cs="Times New Roman"/>
@@ -8288,10 +7531,16 @@
           <w:szCs w:val="24"/>
           <w:lang w:val="en-US"/>
         </w:rPr>
-        <w:t>Suposiciones</w:t>
-      </w:r>
-      <w:proofErr w:type="spellEnd"/>
-      <w:r>
+        <w:t>Assumptions and dependencies</w:t>
+      </w:r>
+    </w:p>
+    <w:p>
+      <w:pPr>
+        <w:tabs>
+          <w:tab w:val="left" w:pos="1543"/>
+          <w:tab w:val="left" w:pos="1544"/>
+        </w:tabs>
+        <w:spacing w:before="119"/>
         <w:rPr>
           <w:rFonts w:ascii="Times New Roman" w:hAnsi="Times New Roman" w:cs="Times New Roman"/>
           <w:b/>
@@ -8299,31 +7548,7 @@
           <w:szCs w:val="24"/>
           <w:lang w:val="en-US"/>
         </w:rPr>
-        <w:t xml:space="preserve"> y</w:t>
-      </w:r>
-      <w:r>
-        <w:rPr>
-          <w:rFonts w:ascii="Times New Roman" w:hAnsi="Times New Roman" w:cs="Times New Roman"/>
-          <w:b/>
-          <w:spacing w:val="-1"/>
-          <w:sz w:val="24"/>
-          <w:szCs w:val="24"/>
-          <w:lang w:val="en-US"/>
-        </w:rPr>
-        <w:t xml:space="preserve"> </w:t>
-      </w:r>
-      <w:proofErr w:type="spellStart"/>
-      <w:r>
-        <w:rPr>
-          <w:rFonts w:ascii="Times New Roman" w:hAnsi="Times New Roman" w:cs="Times New Roman"/>
-          <w:b/>
-          <w:sz w:val="24"/>
-          <w:szCs w:val="24"/>
-          <w:lang w:val="en-US"/>
-        </w:rPr>
-        <w:t>dependencias</w:t>
-      </w:r>
-      <w:proofErr w:type="spellEnd"/>
+      </w:pPr>
     </w:p>
     <w:p>
       <w:pPr>
@@ -8350,7 +7575,7 @@
           <w:szCs w:val="24"/>
           <w:lang w:val="en-US"/>
         </w:rPr>
-        <w:t xml:space="preserve">Se </w:t>
+        <w:t xml:space="preserve">The </w:t>
       </w:r>
       <w:proofErr w:type="spellStart"/>
       <w:r>
@@ -8360,7 +7585,7 @@
           <w:szCs w:val="24"/>
           <w:lang w:val="en-US"/>
         </w:rPr>
-        <w:t>asume</w:t>
+        <w:t>requirments</w:t>
       </w:r>
       <w:proofErr w:type="spellEnd"/>
       <w:r>
@@ -8370,109 +7595,8 @@
           <w:szCs w:val="24"/>
           <w:lang w:val="en-US"/>
         </w:rPr>
-        <w:t xml:space="preserve"> que </w:t>
-      </w:r>
-      <w:proofErr w:type="spellStart"/>
-      <w:r>
-        <w:rPr>
-          <w:rFonts w:ascii="Times New Roman" w:hAnsi="Times New Roman" w:cs="Times New Roman"/>
-          <w:sz w:val="24"/>
-          <w:szCs w:val="24"/>
-          <w:lang w:val="en-US"/>
-        </w:rPr>
-        <w:t>los</w:t>
-      </w:r>
-      <w:proofErr w:type="spellEnd"/>
-      <w:r>
-        <w:rPr>
-          <w:rFonts w:ascii="Times New Roman" w:hAnsi="Times New Roman" w:cs="Times New Roman"/>
-          <w:sz w:val="24"/>
-          <w:szCs w:val="24"/>
-          <w:lang w:val="en-US"/>
-        </w:rPr>
-        <w:t xml:space="preserve"> </w:t>
-      </w:r>
-      <w:proofErr w:type="spellStart"/>
-      <w:r>
-        <w:rPr>
-          <w:rFonts w:ascii="Times New Roman" w:hAnsi="Times New Roman" w:cs="Times New Roman"/>
-          <w:sz w:val="24"/>
-          <w:szCs w:val="24"/>
-          <w:lang w:val="en-US"/>
-        </w:rPr>
-        <w:t>requisitos</w:t>
-      </w:r>
-      <w:proofErr w:type="spellEnd"/>
-      <w:r>
-        <w:rPr>
-          <w:rFonts w:ascii="Times New Roman" w:hAnsi="Times New Roman" w:cs="Times New Roman"/>
-          <w:sz w:val="24"/>
-          <w:szCs w:val="24"/>
-          <w:lang w:val="en-US"/>
-        </w:rPr>
-        <w:t xml:space="preserve"> </w:t>
-      </w:r>
-      <w:proofErr w:type="spellStart"/>
-      <w:r>
-        <w:rPr>
-          <w:rFonts w:ascii="Times New Roman" w:hAnsi="Times New Roman" w:cs="Times New Roman"/>
-          <w:sz w:val="24"/>
-          <w:szCs w:val="24"/>
-          <w:lang w:val="en-US"/>
-        </w:rPr>
-        <w:t>aquí</w:t>
-      </w:r>
-      <w:proofErr w:type="spellEnd"/>
-      <w:r>
-        <w:rPr>
-          <w:rFonts w:ascii="Times New Roman" w:hAnsi="Times New Roman" w:cs="Times New Roman"/>
-          <w:sz w:val="24"/>
-          <w:szCs w:val="24"/>
-          <w:lang w:val="en-US"/>
-        </w:rPr>
-        <w:t xml:space="preserve"> </w:t>
-      </w:r>
-      <w:proofErr w:type="spellStart"/>
-      <w:r>
-        <w:rPr>
-          <w:rFonts w:ascii="Times New Roman" w:hAnsi="Times New Roman" w:cs="Times New Roman"/>
-          <w:sz w:val="24"/>
-          <w:szCs w:val="24"/>
-          <w:lang w:val="en-US"/>
-        </w:rPr>
-        <w:t>descritos</w:t>
-      </w:r>
-      <w:proofErr w:type="spellEnd"/>
-      <w:r>
-        <w:rPr>
-          <w:rFonts w:ascii="Times New Roman" w:hAnsi="Times New Roman" w:cs="Times New Roman"/>
-          <w:sz w:val="24"/>
-          <w:szCs w:val="24"/>
-          <w:lang w:val="en-US"/>
-        </w:rPr>
-        <w:t xml:space="preserve"> son</w:t>
-      </w:r>
-      <w:r>
-        <w:rPr>
-          <w:rFonts w:ascii="Times New Roman" w:hAnsi="Times New Roman" w:cs="Times New Roman"/>
-          <w:spacing w:val="-7"/>
-          <w:sz w:val="24"/>
-          <w:szCs w:val="24"/>
-          <w:lang w:val="en-US"/>
-        </w:rPr>
-        <w:t xml:space="preserve"> </w:t>
-      </w:r>
-      <w:proofErr w:type="spellStart"/>
-      <w:r>
-        <w:rPr>
-          <w:rFonts w:ascii="Times New Roman" w:hAnsi="Times New Roman" w:cs="Times New Roman"/>
-          <w:sz w:val="24"/>
-          <w:szCs w:val="24"/>
-          <w:lang w:val="en-US"/>
-        </w:rPr>
-        <w:t>estables</w:t>
-      </w:r>
-      <w:proofErr w:type="spellEnd"/>
+        <w:t xml:space="preserve"> have to be stable</w:t>
+      </w:r>
     </w:p>
     <w:p>
       <w:pPr>
@@ -8491,340 +7615,52 @@
           <w:rFonts w:ascii="Times New Roman" w:hAnsi="Times New Roman" w:cs="Times New Roman"/>
           <w:sz w:val="24"/>
           <w:szCs w:val="24"/>
-          <w:lang w:val="en-US"/>
-        </w:rPr>
-      </w:pPr>
-      <w:r>
-        <w:rPr>
-          <w:rFonts w:ascii="Times New Roman" w:hAnsi="Times New Roman" w:cs="Times New Roman"/>
-          <w:sz w:val="24"/>
-          <w:szCs w:val="24"/>
-          <w:lang w:val="en-US"/>
-        </w:rPr>
-        <w:t xml:space="preserve">Los </w:t>
-      </w:r>
-      <w:proofErr w:type="spellStart"/>
-      <w:r>
-        <w:rPr>
-          <w:rFonts w:ascii="Times New Roman" w:hAnsi="Times New Roman" w:cs="Times New Roman"/>
-          <w:sz w:val="24"/>
-          <w:szCs w:val="24"/>
-          <w:lang w:val="en-US"/>
-        </w:rPr>
-        <w:t>equipos</w:t>
-      </w:r>
-      <w:proofErr w:type="spellEnd"/>
-      <w:r>
-        <w:rPr>
-          <w:rFonts w:ascii="Times New Roman" w:hAnsi="Times New Roman" w:cs="Times New Roman"/>
-          <w:sz w:val="24"/>
-          <w:szCs w:val="24"/>
-          <w:lang w:val="en-US"/>
+        </w:rPr>
+      </w:pPr>
+      <w:r>
+        <w:rPr>
+          <w:rFonts w:ascii="Times New Roman" w:hAnsi="Times New Roman" w:cs="Times New Roman"/>
+          <w:sz w:val="24"/>
+          <w:szCs w:val="24"/>
+        </w:rPr>
+        <w:t>Los equipos en los que se vaya a ejecutar el sistema deben cumplir los</w:t>
+      </w:r>
+      <w:r>
+        <w:rPr>
+          <w:rFonts w:ascii="Times New Roman" w:hAnsi="Times New Roman" w:cs="Times New Roman"/>
+          <w:spacing w:val="-36"/>
+          <w:sz w:val="24"/>
+          <w:szCs w:val="24"/>
         </w:rPr>
         <w:t xml:space="preserve"> </w:t>
       </w:r>
-      <w:proofErr w:type="spellStart"/>
-      <w:r>
-        <w:rPr>
-          <w:rFonts w:ascii="Times New Roman" w:hAnsi="Times New Roman" w:cs="Times New Roman"/>
-          <w:sz w:val="24"/>
-          <w:szCs w:val="24"/>
-          <w:lang w:val="en-US"/>
-        </w:rPr>
-        <w:t>en</w:t>
-      </w:r>
-      <w:proofErr w:type="spellEnd"/>
-      <w:r>
-        <w:rPr>
-          <w:rFonts w:ascii="Times New Roman" w:hAnsi="Times New Roman" w:cs="Times New Roman"/>
-          <w:sz w:val="24"/>
-          <w:szCs w:val="24"/>
-          <w:lang w:val="en-US"/>
+      <w:r>
+        <w:rPr>
+          <w:rFonts w:ascii="Times New Roman" w:hAnsi="Times New Roman" w:cs="Times New Roman"/>
+          <w:sz w:val="24"/>
+          <w:szCs w:val="24"/>
+        </w:rPr>
+        <w:t>requisitos antes indicados para garantizar una ejecución correcta de la</w:t>
+      </w:r>
+      <w:r>
+        <w:rPr>
+          <w:rFonts w:ascii="Times New Roman" w:hAnsi="Times New Roman" w:cs="Times New Roman"/>
+          <w:spacing w:val="-8"/>
+          <w:sz w:val="24"/>
+          <w:szCs w:val="24"/>
         </w:rPr>
         <w:t xml:space="preserve"> </w:t>
       </w:r>
-      <w:proofErr w:type="spellStart"/>
-      <w:r>
-        <w:rPr>
-          <w:rFonts w:ascii="Times New Roman" w:hAnsi="Times New Roman" w:cs="Times New Roman"/>
-          <w:sz w:val="24"/>
-          <w:szCs w:val="24"/>
-          <w:lang w:val="en-US"/>
-        </w:rPr>
-        <w:t>los</w:t>
-      </w:r>
-      <w:proofErr w:type="spellEnd"/>
-      <w:r>
-        <w:rPr>
-          <w:rFonts w:ascii="Times New Roman" w:hAnsi="Times New Roman" w:cs="Times New Roman"/>
-          <w:sz w:val="24"/>
-          <w:szCs w:val="24"/>
-          <w:lang w:val="en-US"/>
-        </w:rPr>
-        <w:t xml:space="preserve"> que se </w:t>
-      </w:r>
-      <w:proofErr w:type="spellStart"/>
-      <w:r>
-        <w:rPr>
-          <w:rFonts w:ascii="Times New Roman" w:hAnsi="Times New Roman" w:cs="Times New Roman"/>
-          <w:sz w:val="24"/>
-          <w:szCs w:val="24"/>
-          <w:lang w:val="en-US"/>
-        </w:rPr>
-        <w:t>vaya</w:t>
-      </w:r>
-      <w:proofErr w:type="spellEnd"/>
-      <w:r>
-        <w:rPr>
-          <w:rFonts w:ascii="Times New Roman" w:hAnsi="Times New Roman" w:cs="Times New Roman"/>
-          <w:sz w:val="24"/>
-          <w:szCs w:val="24"/>
-          <w:lang w:val="en-US"/>
-        </w:rPr>
-        <w:t xml:space="preserve"> a </w:t>
-      </w:r>
-      <w:proofErr w:type="spellStart"/>
-      <w:r>
-        <w:rPr>
-          <w:rFonts w:ascii="Times New Roman" w:hAnsi="Times New Roman" w:cs="Times New Roman"/>
-          <w:sz w:val="24"/>
-          <w:szCs w:val="24"/>
-          <w:lang w:val="en-US"/>
-        </w:rPr>
-        <w:t>ejecutar</w:t>
-      </w:r>
-      <w:proofErr w:type="spellEnd"/>
-      <w:r>
-        <w:rPr>
-          <w:rFonts w:ascii="Times New Roman" w:hAnsi="Times New Roman" w:cs="Times New Roman"/>
-          <w:sz w:val="24"/>
-          <w:szCs w:val="24"/>
-          <w:lang w:val="en-US"/>
-        </w:rPr>
-        <w:t xml:space="preserve"> el </w:t>
-      </w:r>
-      <w:proofErr w:type="spellStart"/>
-      <w:r>
-        <w:rPr>
-          <w:rFonts w:ascii="Times New Roman" w:hAnsi="Times New Roman" w:cs="Times New Roman"/>
-          <w:sz w:val="24"/>
-          <w:szCs w:val="24"/>
-          <w:lang w:val="en-US"/>
-        </w:rPr>
-        <w:t>sistema</w:t>
-      </w:r>
-      <w:proofErr w:type="spellEnd"/>
-      <w:r>
-        <w:rPr>
-          <w:rFonts w:ascii="Times New Roman" w:hAnsi="Times New Roman" w:cs="Times New Roman"/>
-          <w:sz w:val="24"/>
-          <w:szCs w:val="24"/>
-          <w:lang w:val="en-US"/>
-        </w:rPr>
-        <w:t xml:space="preserve"> </w:t>
-      </w:r>
-      <w:proofErr w:type="spellStart"/>
-      <w:r>
-        <w:rPr>
-          <w:rFonts w:ascii="Times New Roman" w:hAnsi="Times New Roman" w:cs="Times New Roman"/>
-          <w:sz w:val="24"/>
-          <w:szCs w:val="24"/>
-          <w:lang w:val="en-US"/>
-        </w:rPr>
-        <w:t>deben</w:t>
-      </w:r>
-      <w:proofErr w:type="spellEnd"/>
-      <w:r>
-        <w:rPr>
-          <w:rFonts w:ascii="Times New Roman" w:hAnsi="Times New Roman" w:cs="Times New Roman"/>
-          <w:sz w:val="24"/>
-          <w:szCs w:val="24"/>
-          <w:lang w:val="en-US"/>
-        </w:rPr>
-        <w:t xml:space="preserve"> </w:t>
-      </w:r>
-      <w:proofErr w:type="spellStart"/>
-      <w:r>
-        <w:rPr>
-          <w:rFonts w:ascii="Times New Roman" w:hAnsi="Times New Roman" w:cs="Times New Roman"/>
-          <w:sz w:val="24"/>
-          <w:szCs w:val="24"/>
-          <w:lang w:val="en-US"/>
-        </w:rPr>
-        <w:t>cumplir</w:t>
-      </w:r>
-      <w:proofErr w:type="spellEnd"/>
-      <w:r>
-        <w:rPr>
-          <w:rFonts w:ascii="Times New Roman" w:hAnsi="Times New Roman" w:cs="Times New Roman"/>
-          <w:sz w:val="24"/>
-          <w:szCs w:val="24"/>
-          <w:lang w:val="en-US"/>
-        </w:rPr>
-        <w:t xml:space="preserve"> </w:t>
-      </w:r>
-      <w:proofErr w:type="spellStart"/>
-      <w:r>
-        <w:rPr>
-          <w:rFonts w:ascii="Times New Roman" w:hAnsi="Times New Roman" w:cs="Times New Roman"/>
-          <w:sz w:val="24"/>
-          <w:szCs w:val="24"/>
-          <w:lang w:val="en-US"/>
-        </w:rPr>
-        <w:t>los</w:t>
-      </w:r>
-      <w:proofErr w:type="spellEnd"/>
-      <w:r>
-        <w:rPr>
-          <w:rFonts w:ascii="Times New Roman" w:hAnsi="Times New Roman" w:cs="Times New Roman"/>
-          <w:spacing w:val="-36"/>
-          <w:sz w:val="24"/>
-          <w:szCs w:val="24"/>
-          <w:lang w:val="en-US"/>
-        </w:rPr>
-        <w:t xml:space="preserve"> </w:t>
-      </w:r>
-      <w:proofErr w:type="spellStart"/>
-      <w:r>
-        <w:rPr>
-          <w:rFonts w:ascii="Times New Roman" w:hAnsi="Times New Roman" w:cs="Times New Roman"/>
-          <w:sz w:val="24"/>
-          <w:szCs w:val="24"/>
-          <w:lang w:val="en-US"/>
-        </w:rPr>
-        <w:t>requisitos</w:t>
-      </w:r>
-      <w:proofErr w:type="spellEnd"/>
-      <w:r>
-        <w:rPr>
-          <w:rFonts w:ascii="Times New Roman" w:hAnsi="Times New Roman" w:cs="Times New Roman"/>
-          <w:sz w:val="24"/>
-          <w:szCs w:val="24"/>
-          <w:lang w:val="en-US"/>
-        </w:rPr>
-        <w:t xml:space="preserve"> antes </w:t>
-      </w:r>
-      <w:proofErr w:type="spellStart"/>
-      <w:r>
-        <w:rPr>
-          <w:rFonts w:ascii="Times New Roman" w:hAnsi="Times New Roman" w:cs="Times New Roman"/>
-          <w:sz w:val="24"/>
-          <w:szCs w:val="24"/>
-          <w:lang w:val="en-US"/>
-        </w:rPr>
-        <w:t>indicados</w:t>
-      </w:r>
-      <w:proofErr w:type="spellEnd"/>
-      <w:r>
-        <w:rPr>
-          <w:rFonts w:ascii="Times New Roman" w:hAnsi="Times New Roman" w:cs="Times New Roman"/>
-          <w:sz w:val="24"/>
-          <w:szCs w:val="24"/>
-          <w:lang w:val="en-US"/>
-        </w:rPr>
-        <w:t xml:space="preserve"> para </w:t>
-      </w:r>
-      <w:proofErr w:type="spellStart"/>
-      <w:r>
-        <w:rPr>
-          <w:rFonts w:ascii="Times New Roman" w:hAnsi="Times New Roman" w:cs="Times New Roman"/>
-          <w:sz w:val="24"/>
-          <w:szCs w:val="24"/>
-          <w:lang w:val="en-US"/>
-        </w:rPr>
-        <w:t>garantizar</w:t>
-      </w:r>
-      <w:proofErr w:type="spellEnd"/>
-      <w:r>
-        <w:rPr>
-          <w:rFonts w:ascii="Times New Roman" w:hAnsi="Times New Roman" w:cs="Times New Roman"/>
-          <w:sz w:val="24"/>
-          <w:szCs w:val="24"/>
-          <w:lang w:val="en-US"/>
-        </w:rPr>
-        <w:t xml:space="preserve"> </w:t>
-      </w:r>
-      <w:proofErr w:type="spellStart"/>
-      <w:r>
-        <w:rPr>
-          <w:rFonts w:ascii="Times New Roman" w:hAnsi="Times New Roman" w:cs="Times New Roman"/>
-          <w:sz w:val="24"/>
-          <w:szCs w:val="24"/>
-          <w:lang w:val="en-US"/>
-        </w:rPr>
-        <w:t>una</w:t>
-      </w:r>
-      <w:proofErr w:type="spellEnd"/>
-      <w:r>
-        <w:rPr>
-          <w:rFonts w:ascii="Times New Roman" w:hAnsi="Times New Roman" w:cs="Times New Roman"/>
-          <w:sz w:val="24"/>
-          <w:szCs w:val="24"/>
-          <w:lang w:val="en-US"/>
-        </w:rPr>
-        <w:t xml:space="preserve"> </w:t>
-      </w:r>
-      <w:proofErr w:type="spellStart"/>
-      <w:r>
-        <w:rPr>
-          <w:rFonts w:ascii="Times New Roman" w:hAnsi="Times New Roman" w:cs="Times New Roman"/>
-          <w:sz w:val="24"/>
-          <w:szCs w:val="24"/>
-          <w:lang w:val="en-US"/>
-        </w:rPr>
-        <w:t>ejecución</w:t>
-      </w:r>
-      <w:proofErr w:type="spellEnd"/>
-      <w:r>
-        <w:rPr>
-          <w:rFonts w:ascii="Times New Roman" w:hAnsi="Times New Roman" w:cs="Times New Roman"/>
-          <w:sz w:val="24"/>
-          <w:szCs w:val="24"/>
-          <w:lang w:val="en-US"/>
-        </w:rPr>
-        <w:t xml:space="preserve"> </w:t>
-      </w:r>
-      <w:proofErr w:type="spellStart"/>
-      <w:r>
-        <w:rPr>
-          <w:rFonts w:ascii="Times New Roman" w:hAnsi="Times New Roman" w:cs="Times New Roman"/>
-          <w:sz w:val="24"/>
-          <w:szCs w:val="24"/>
-          <w:lang w:val="en-US"/>
-        </w:rPr>
-        <w:t>correcta</w:t>
-      </w:r>
-      <w:proofErr w:type="spellEnd"/>
-      <w:r>
-        <w:rPr>
-          <w:rFonts w:ascii="Times New Roman" w:hAnsi="Times New Roman" w:cs="Times New Roman"/>
-          <w:sz w:val="24"/>
-          <w:szCs w:val="24"/>
-          <w:lang w:val="en-US"/>
-        </w:rPr>
-        <w:t xml:space="preserve"> de la</w:t>
-      </w:r>
-      <w:r>
-        <w:rPr>
-          <w:rFonts w:ascii="Times New Roman" w:hAnsi="Times New Roman" w:cs="Times New Roman"/>
-          <w:spacing w:val="-8"/>
-          <w:sz w:val="24"/>
-          <w:szCs w:val="24"/>
-          <w:lang w:val="en-US"/>
-        </w:rPr>
-        <w:t xml:space="preserve"> </w:t>
-      </w:r>
-      <w:proofErr w:type="spellStart"/>
-      <w:r>
-        <w:rPr>
-          <w:rFonts w:ascii="Times New Roman" w:hAnsi="Times New Roman" w:cs="Times New Roman"/>
-          <w:sz w:val="24"/>
-          <w:szCs w:val="24"/>
-          <w:lang w:val="en-US"/>
+      <w:r>
+        <w:rPr>
+          <w:rFonts w:ascii="Times New Roman" w:hAnsi="Times New Roman" w:cs="Times New Roman"/>
+          <w:sz w:val="24"/>
+          <w:szCs w:val="24"/>
         </w:rPr>
         <w:t>misma</w:t>
       </w:r>
-      <w:proofErr w:type="spellEnd"/>
+      <w:bookmarkStart w:id="24" w:name="_GoBack"/>
+      <w:bookmarkEnd w:id="24"/>
     </w:p>
     <w:p>
       <w:pPr>
@@ -8853,67 +7689,46 @@
           <w:szCs w:val="24"/>
           <w:lang w:val="en-US"/>
         </w:rPr>
-        <w:t xml:space="preserve">Se </w:t>
-      </w:r>
-      <w:proofErr w:type="spellStart"/>
-      <w:r>
-        <w:rPr>
-          <w:rFonts w:ascii="Times New Roman" w:hAnsi="Times New Roman" w:cs="Times New Roman"/>
-          <w:sz w:val="24"/>
-          <w:szCs w:val="24"/>
-          <w:lang w:val="en-US"/>
-        </w:rPr>
-        <w:t>asume</w:t>
-      </w:r>
-      <w:proofErr w:type="spellEnd"/>
-      <w:r>
-        <w:rPr>
-          <w:rFonts w:ascii="Times New Roman" w:hAnsi="Times New Roman" w:cs="Times New Roman"/>
-          <w:sz w:val="24"/>
-          <w:szCs w:val="24"/>
-          <w:lang w:val="en-US"/>
-        </w:rPr>
-        <w:t xml:space="preserve"> que </w:t>
-      </w:r>
-      <w:proofErr w:type="spellStart"/>
-      <w:r>
-        <w:rPr>
-          <w:rFonts w:ascii="Times New Roman" w:hAnsi="Times New Roman" w:cs="Times New Roman"/>
-          <w:sz w:val="24"/>
-          <w:szCs w:val="24"/>
-          <w:lang w:val="en-US"/>
-        </w:rPr>
-        <w:t>los</w:t>
-      </w:r>
-      <w:proofErr w:type="spellEnd"/>
-      <w:r>
-        <w:rPr>
-          <w:rFonts w:ascii="Times New Roman" w:hAnsi="Times New Roman" w:cs="Times New Roman"/>
-          <w:sz w:val="24"/>
-          <w:szCs w:val="24"/>
-          <w:lang w:val="en-US"/>
-        </w:rPr>
-        <w:t xml:space="preserve"> </w:t>
-      </w:r>
-      <w:proofErr w:type="spellStart"/>
-      <w:r>
-        <w:rPr>
-          <w:rFonts w:ascii="Times New Roman" w:hAnsi="Times New Roman" w:cs="Times New Roman"/>
-          <w:sz w:val="24"/>
-          <w:szCs w:val="24"/>
-          <w:lang w:val="en-US"/>
-        </w:rPr>
-        <w:t>usuarios</w:t>
-      </w:r>
-      <w:proofErr w:type="spellEnd"/>
-      <w:r>
-        <w:rPr>
-          <w:rFonts w:ascii="Times New Roman" w:hAnsi="Times New Roman" w:cs="Times New Roman"/>
-          <w:sz w:val="24"/>
-          <w:szCs w:val="24"/>
-          <w:lang w:val="en-US"/>
-        </w:rPr>
-        <w:t xml:space="preserve"> </w:t>
+        <w:t xml:space="preserve">The equipment where the system will be run, have to </w:t>
+      </w:r>
+      <w:r>
+        <w:rPr>
+          <w:rFonts w:ascii="Times New Roman" w:hAnsi="Times New Roman" w:cs="Times New Roman"/>
+          <w:sz w:val="24"/>
+          <w:szCs w:val="24"/>
+          <w:lang w:val="en-US"/>
+        </w:rPr>
+        <w:t>meet the requirements indicated to guarantee a correct execution.</w:t>
+      </w:r>
+    </w:p>
+    <w:p>
+      <w:pPr>
+        <w:pStyle w:val="Prrafodelista"/>
+        <w:numPr>
+          <w:ilvl w:val="0"/>
+          <w:numId w:val="2"/>
+        </w:numPr>
+        <w:tabs>
+          <w:tab w:val="left" w:pos="1543"/>
+          <w:tab w:val="left" w:pos="1544"/>
+        </w:tabs>
+        <w:spacing w:before="1"/>
+        <w:ind w:right="809"/>
+        <w:rPr>
+          <w:rFonts w:ascii="Times New Roman" w:hAnsi="Times New Roman" w:cs="Times New Roman"/>
+          <w:sz w:val="24"/>
+          <w:szCs w:val="24"/>
+          <w:lang w:val="en-US"/>
+        </w:rPr>
+      </w:pPr>
+      <w:r>
+        <w:rPr>
+          <w:rFonts w:ascii="Times New Roman" w:hAnsi="Times New Roman" w:cs="Times New Roman"/>
+          <w:sz w:val="24"/>
+          <w:szCs w:val="24"/>
+          <w:lang w:val="en-US"/>
+        </w:rPr>
+        <w:t xml:space="preserve">It </w:t>
       </w:r>
       <w:proofErr w:type="gramStart"/>
       <w:r>
@@ -8923,7 +7738,16 @@
           <w:szCs w:val="24"/>
           <w:lang w:val="en-US"/>
         </w:rPr>
-        <w:t>del</w:t>
+        <w:t>is</w:t>
+      </w:r>
+      <w:r>
+        <w:rPr>
+          <w:rFonts w:ascii="Times New Roman" w:hAnsi="Times New Roman" w:cs="Times New Roman"/>
+          <w:sz w:val="24"/>
+          <w:szCs w:val="24"/>
+          <w:lang w:val="en-US"/>
+        </w:rPr>
+        <w:t xml:space="preserve"> assumed</w:t>
       </w:r>
       <w:proofErr w:type="gramEnd"/>
       <w:r>
@@ -8933,167 +7757,25 @@
           <w:szCs w:val="24"/>
           <w:lang w:val="en-US"/>
         </w:rPr>
-        <w:t xml:space="preserve"> software </w:t>
-      </w:r>
-      <w:proofErr w:type="spellStart"/>
-      <w:r>
-        <w:rPr>
-          <w:rFonts w:ascii="Times New Roman" w:hAnsi="Times New Roman" w:cs="Times New Roman"/>
-          <w:sz w:val="24"/>
-          <w:szCs w:val="24"/>
-          <w:lang w:val="en-US"/>
-        </w:rPr>
-        <w:t>deben</w:t>
-      </w:r>
-      <w:proofErr w:type="spellEnd"/>
-      <w:r>
-        <w:rPr>
-          <w:rFonts w:ascii="Times New Roman" w:hAnsi="Times New Roman" w:cs="Times New Roman"/>
-          <w:sz w:val="24"/>
-          <w:szCs w:val="24"/>
-          <w:lang w:val="en-US"/>
-        </w:rPr>
-        <w:t xml:space="preserve"> </w:t>
-      </w:r>
-      <w:proofErr w:type="spellStart"/>
-      <w:r>
-        <w:rPr>
-          <w:rFonts w:ascii="Times New Roman" w:hAnsi="Times New Roman" w:cs="Times New Roman"/>
-          <w:sz w:val="24"/>
-          <w:szCs w:val="24"/>
-          <w:lang w:val="en-US"/>
-        </w:rPr>
-        <w:t>poseer</w:t>
-      </w:r>
-      <w:proofErr w:type="spellEnd"/>
-      <w:r>
-        <w:rPr>
-          <w:rFonts w:ascii="Times New Roman" w:hAnsi="Times New Roman" w:cs="Times New Roman"/>
-          <w:sz w:val="24"/>
-          <w:szCs w:val="24"/>
-          <w:lang w:val="en-US"/>
-        </w:rPr>
-        <w:t xml:space="preserve"> </w:t>
-      </w:r>
-      <w:proofErr w:type="spellStart"/>
-      <w:r>
-        <w:rPr>
-          <w:rFonts w:ascii="Times New Roman" w:hAnsi="Times New Roman" w:cs="Times New Roman"/>
-          <w:sz w:val="24"/>
-          <w:szCs w:val="24"/>
-          <w:lang w:val="en-US"/>
-        </w:rPr>
-        <w:t>conocimiento</w:t>
-      </w:r>
-      <w:proofErr w:type="spellEnd"/>
-      <w:r>
-        <w:rPr>
-          <w:rFonts w:ascii="Times New Roman" w:hAnsi="Times New Roman" w:cs="Times New Roman"/>
-          <w:sz w:val="24"/>
-          <w:szCs w:val="24"/>
-          <w:lang w:val="en-US"/>
-        </w:rPr>
-        <w:t xml:space="preserve"> y </w:t>
-      </w:r>
-      <w:proofErr w:type="spellStart"/>
-      <w:r>
-        <w:rPr>
-          <w:rFonts w:ascii="Times New Roman" w:hAnsi="Times New Roman" w:cs="Times New Roman"/>
-          <w:sz w:val="24"/>
-          <w:szCs w:val="24"/>
-          <w:lang w:val="en-US"/>
-        </w:rPr>
-        <w:t>habilidades</w:t>
-      </w:r>
-      <w:proofErr w:type="spellEnd"/>
-      <w:r>
-        <w:rPr>
-          <w:rFonts w:ascii="Times New Roman" w:hAnsi="Times New Roman" w:cs="Times New Roman"/>
-          <w:sz w:val="24"/>
-          <w:szCs w:val="24"/>
-          <w:lang w:val="en-US"/>
-        </w:rPr>
-        <w:t xml:space="preserve"> </w:t>
-      </w:r>
-      <w:proofErr w:type="spellStart"/>
-      <w:r>
-        <w:rPr>
-          <w:rFonts w:ascii="Times New Roman" w:hAnsi="Times New Roman" w:cs="Times New Roman"/>
-          <w:sz w:val="24"/>
-          <w:szCs w:val="24"/>
-          <w:lang w:val="en-US"/>
-        </w:rPr>
-        <w:t>en</w:t>
-      </w:r>
-      <w:proofErr w:type="spellEnd"/>
-      <w:r>
-        <w:rPr>
-          <w:rFonts w:ascii="Times New Roman" w:hAnsi="Times New Roman" w:cs="Times New Roman"/>
-          <w:sz w:val="24"/>
-          <w:szCs w:val="24"/>
-          <w:lang w:val="en-US"/>
-        </w:rPr>
-        <w:t xml:space="preserve"> el </w:t>
-      </w:r>
-      <w:proofErr w:type="spellStart"/>
-      <w:r>
-        <w:rPr>
-          <w:rFonts w:ascii="Times New Roman" w:hAnsi="Times New Roman" w:cs="Times New Roman"/>
-          <w:sz w:val="24"/>
-          <w:szCs w:val="24"/>
-          <w:lang w:val="en-US"/>
-        </w:rPr>
-        <w:t>ámbito</w:t>
-      </w:r>
-      <w:proofErr w:type="spellEnd"/>
-      <w:r>
-        <w:rPr>
-          <w:rFonts w:ascii="Times New Roman" w:hAnsi="Times New Roman" w:cs="Times New Roman"/>
-          <w:sz w:val="24"/>
-          <w:szCs w:val="24"/>
-          <w:lang w:val="en-US"/>
-        </w:rPr>
-        <w:t xml:space="preserve"> de </w:t>
-      </w:r>
-      <w:proofErr w:type="spellStart"/>
-      <w:r>
-        <w:rPr>
-          <w:rFonts w:ascii="Times New Roman" w:hAnsi="Times New Roman" w:cs="Times New Roman"/>
-          <w:sz w:val="24"/>
-          <w:szCs w:val="24"/>
-          <w:lang w:val="en-US"/>
-        </w:rPr>
-        <w:t>sus</w:t>
-      </w:r>
-      <w:proofErr w:type="spellEnd"/>
-      <w:r>
-        <w:rPr>
-          <w:rFonts w:ascii="Times New Roman" w:hAnsi="Times New Roman" w:cs="Times New Roman"/>
-          <w:sz w:val="24"/>
-          <w:szCs w:val="24"/>
-          <w:lang w:val="en-US"/>
-        </w:rPr>
-        <w:t xml:space="preserve"> </w:t>
-      </w:r>
-      <w:proofErr w:type="spellStart"/>
-      <w:r>
-        <w:rPr>
-          <w:rFonts w:ascii="Times New Roman" w:hAnsi="Times New Roman" w:cs="Times New Roman"/>
-          <w:sz w:val="24"/>
-          <w:szCs w:val="24"/>
-          <w:lang w:val="en-US"/>
-        </w:rPr>
-        <w:t>funciones</w:t>
-      </w:r>
-      <w:proofErr w:type="spellEnd"/>
-      <w:r>
-        <w:rPr>
-          <w:rFonts w:ascii="Times New Roman" w:hAnsi="Times New Roman" w:cs="Times New Roman"/>
-          <w:sz w:val="24"/>
-          <w:szCs w:val="24"/>
-          <w:lang w:val="en-US"/>
-        </w:rPr>
-        <w:t>.</w:t>
+        <w:t xml:space="preserve"> that users of the software must </w:t>
+      </w:r>
+      <w:r>
+        <w:rPr>
+          <w:rFonts w:ascii="Times New Roman" w:hAnsi="Times New Roman" w:cs="Times New Roman"/>
+          <w:sz w:val="24"/>
+          <w:szCs w:val="24"/>
+          <w:lang w:val="en-US"/>
+        </w:rPr>
+        <w:t>have</w:t>
+      </w:r>
+      <w:r>
+        <w:rPr>
+          <w:rFonts w:ascii="Times New Roman" w:hAnsi="Times New Roman" w:cs="Times New Roman"/>
+          <w:sz w:val="24"/>
+          <w:szCs w:val="24"/>
+          <w:lang w:val="en-US"/>
+        </w:rPr>
+        <w:t xml:space="preserve"> knowledge and skills within the scope of their functions.</w:t>
       </w:r>
     </w:p>
     <w:p>
@@ -17857,7 +16539,7 @@
 </file>
 
 <file path=customXml/itemProps1.xml><?xml version="1.0" encoding="utf-8"?>
-<ds:datastoreItem xmlns:ds="http://schemas.openxmlformats.org/officeDocument/2006/customXml" ds:itemID="{4576C28D-A8BD-4C28-9738-9D6648FB4C33}">
+<ds:datastoreItem xmlns:ds="http://schemas.openxmlformats.org/officeDocument/2006/customXml" ds:itemID="{7021FCEE-7E05-4D4A-B5D9-CAA1754717D4}">
   <ds:schemaRefs>
     <ds:schemaRef ds:uri="http://schemas.openxmlformats.org/officeDocument/2006/bibliography"/>
   </ds:schemaRefs>

</xml_diff>